<commit_message>
Added multiple comment can be inserted
</commit_message>
<xml_diff>
--- a/Tiny PL _ Language description_.docx
+++ b/Tiny PL _ Language description_.docx
@@ -1,6 +1,6 @@
 
 <file path=word/document.xml><?xml version="1.0" encoding="utf-8"?>
-<w:document xmlns:wpc="http://schemas.microsoft.com/office/word/2010/wordprocessingCanvas" xmlns:cx="http://schemas.microsoft.com/office/drawing/2014/chartex" xmlns:cx1="http://schemas.microsoft.com/office/drawing/2015/9/8/chartex" xmlns:cx2="http://schemas.microsoft.com/office/drawing/2015/10/21/chartex" xmlns:cx3="http://schemas.microsoft.com/office/drawing/2016/5/9/chartex" xmlns:cx4="http://schemas.microsoft.com/office/drawing/2016/5/10/chartex" xmlns:cx5="http://schemas.microsoft.com/office/drawing/2016/5/11/chartex" xmlns:cx6="http://schemas.microsoft.com/office/drawing/2016/5/12/chartex" xmlns:cx7="http://schemas.microsoft.com/office/drawing/2016/5/13/chartex" xmlns:cx8="http://schemas.microsoft.com/office/drawing/2016/5/14/chartex" xmlns:mc="http://schemas.openxmlformats.org/markup-compatibility/2006" xmlns:aink="http://schemas.microsoft.com/office/drawing/2016/ink" xmlns:am3d="http://schemas.microsoft.com/office/drawing/2017/model3d" xmlns:o="urn:schemas-microsoft-com:office:office" xmlns:oel="http://schemas.microsoft.com/office/2019/extlst" xmlns:r="http://schemas.openxmlformats.org/officeDocument/2006/relationships" xmlns:m="http://schemas.openxmlformats.org/officeDocument/2006/math" xmlns:v="urn:schemas-microsoft-com:vml" xmlns:wp14="http://schemas.microsoft.com/office/word/2010/wordprocessingDrawing" xmlns:wp="http://schemas.openxmlformats.org/drawingml/2006/wordprocessingDrawing" xmlns:w10="urn:schemas-microsoft-com:office:word" xmlns:w="http://schemas.openxmlformats.org/wordprocessingml/2006/main" xmlns:w14="http://schemas.microsoft.com/office/word/2010/wordml" xmlns:w15="http://schemas.microsoft.com/office/word/2012/wordml" xmlns:w16cex="http://schemas.microsoft.com/office/word/2018/wordml/cex" xmlns:w16cid="http://schemas.microsoft.com/office/word/2016/wordml/cid" xmlns:w16="http://schemas.microsoft.com/office/word/2018/wordml" xmlns:w16sdtdh="http://schemas.microsoft.com/office/word/2020/wordml/sdtdatahash" xmlns:w16se="http://schemas.microsoft.com/office/word/2015/wordml/symex" xmlns:wpg="http://schemas.microsoft.com/office/word/2010/wordprocessingGroup" xmlns:wpi="http://schemas.microsoft.com/office/word/2010/wordprocessingInk" xmlns:wne="http://schemas.microsoft.com/office/word/2006/wordml" xmlns:wps="http://schemas.microsoft.com/office/word/2010/wordprocessingShape" mc:Ignorable="w14 w15 w16se w16cid w16 w16cex w16sdtdh wp14">
+<w:document xmlns:wpc="http://schemas.microsoft.com/office/word/2010/wordprocessingCanvas" xmlns:cx="http://schemas.microsoft.com/office/drawing/2014/chartex" xmlns:cx1="http://schemas.microsoft.com/office/drawing/2015/9/8/chartex" xmlns:cx2="http://schemas.microsoft.com/office/drawing/2015/10/21/chartex" xmlns:cx3="http://schemas.microsoft.com/office/drawing/2016/5/9/chartex" xmlns:cx4="http://schemas.microsoft.com/office/drawing/2016/5/10/chartex" xmlns:cx5="http://schemas.microsoft.com/office/drawing/2016/5/11/chartex" xmlns:cx6="http://schemas.microsoft.com/office/drawing/2016/5/12/chartex" xmlns:cx7="http://schemas.microsoft.com/office/drawing/2016/5/13/chartex" xmlns:cx8="http://schemas.microsoft.com/office/drawing/2016/5/14/chartex" xmlns:mc="http://schemas.openxmlformats.org/markup-compatibility/2006" xmlns:aink="http://schemas.microsoft.com/office/drawing/2016/ink" xmlns:am3d="http://schemas.microsoft.com/office/drawing/2017/model3d" xmlns:o="urn:schemas-microsoft-com:office:office" xmlns:oel="http://schemas.microsoft.com/office/2019/extlst" xmlns:r="http://schemas.openxmlformats.org/officeDocument/2006/relationships" xmlns:m="http://schemas.openxmlformats.org/officeDocument/2006/math" xmlns:v="urn:schemas-microsoft-com:vml" xmlns:wp14="http://schemas.microsoft.com/office/word/2010/wordprocessingDrawing" xmlns:wp="http://schemas.openxmlformats.org/drawingml/2006/wordprocessingDrawing" xmlns:w10="urn:schemas-microsoft-com:office:word" xmlns:w="http://schemas.openxmlformats.org/wordprocessingml/2006/main" xmlns:w14="http://schemas.microsoft.com/office/word/2010/wordml" xmlns:w15="http://schemas.microsoft.com/office/word/2012/wordml" xmlns:w16cex="http://schemas.microsoft.com/office/word/2018/wordml/cex" xmlns:w16cid="http://schemas.microsoft.com/office/word/2016/wordml/cid" xmlns:w16="http://schemas.microsoft.com/office/word/2018/wordml" xmlns:w16du="http://schemas.microsoft.com/office/word/2023/wordml/word16du" xmlns:w16sdtdh="http://schemas.microsoft.com/office/word/2020/wordml/sdtdatahash" xmlns:w16se="http://schemas.microsoft.com/office/word/2015/wordml/symex" xmlns:wpg="http://schemas.microsoft.com/office/word/2010/wordprocessingGroup" xmlns:wpi="http://schemas.microsoft.com/office/word/2010/wordprocessingInk" xmlns:wne="http://schemas.microsoft.com/office/word/2006/wordml" xmlns:wps="http://schemas.microsoft.com/office/word/2010/wordprocessingShape" mc:Ignorable="w14 w15 w16se w16cid w16 w16cex w16sdtdh w16du wp14">
   <w:body>
     <w:p>
       <w:pPr>
@@ -139,27 +139,7 @@
           <w:sz w:val="29"/>
           <w:szCs w:val="29"/>
         </w:rPr>
-        <w:t>any sequence of digits and maybe floats (</w:t>
-      </w:r>
-      <w:proofErr w:type="gramStart"/>
-      <w:r>
-        <w:rPr>
-          <w:rFonts w:ascii="Helvetica Neue" w:eastAsia="Helvetica Neue" w:hAnsi="Helvetica Neue" w:cs="Helvetica Neue"/>
-          <w:color w:val="000000"/>
-          <w:sz w:val="29"/>
-          <w:szCs w:val="29"/>
-        </w:rPr>
-        <w:t>e.g.</w:t>
-      </w:r>
-      <w:proofErr w:type="gramEnd"/>
-      <w:r>
-        <w:rPr>
-          <w:rFonts w:ascii="Helvetica Neue" w:eastAsia="Helvetica Neue" w:hAnsi="Helvetica Neue" w:cs="Helvetica Neue"/>
-          <w:color w:val="000000"/>
-          <w:sz w:val="29"/>
-          <w:szCs w:val="29"/>
-        </w:rPr>
-        <w:t xml:space="preserve"> 123 | 554 | 205 | 0.23 | …)</w:t>
+        <w:t>any sequence of digits and maybe floats (e.g. 123 | 554 | 205 | 0.23 | …)</w:t>
       </w:r>
     </w:p>
     <w:p>
@@ -218,27 +198,7 @@
           <w:sz w:val="29"/>
           <w:szCs w:val="29"/>
         </w:rPr>
-        <w:t>starts with double quotes followed by any combination of characters and digits then ends with double quotes (</w:t>
-      </w:r>
-      <w:proofErr w:type="gramStart"/>
-      <w:r>
-        <w:rPr>
-          <w:rFonts w:ascii="Helvetica Neue" w:eastAsia="Helvetica Neue" w:hAnsi="Helvetica Neue" w:cs="Helvetica Neue"/>
-          <w:color w:val="000000"/>
-          <w:sz w:val="29"/>
-          <w:szCs w:val="29"/>
-        </w:rPr>
-        <w:t>e.g.</w:t>
-      </w:r>
-      <w:proofErr w:type="gramEnd"/>
-      <w:r>
-        <w:rPr>
-          <w:rFonts w:ascii="Helvetica Neue" w:eastAsia="Helvetica Neue" w:hAnsi="Helvetica Neue" w:cs="Helvetica Neue"/>
-          <w:color w:val="000000"/>
-          <w:sz w:val="29"/>
-          <w:szCs w:val="29"/>
-        </w:rPr>
-        <w:t xml:space="preserve"> “Hello” | “2nd + 3rd” | …)</w:t>
+        <w:t>starts with double quotes followed by any combination of characters and digits then ends with double quotes (e.g. “Hello” | “2nd + 3rd” | …)</w:t>
       </w:r>
     </w:p>
     <w:p>
@@ -423,27 +383,7 @@
           <w:sz w:val="29"/>
           <w:szCs w:val="29"/>
         </w:rPr>
-        <w:t>starts with letter then any combination of letters and digits. (</w:t>
-      </w:r>
-      <w:proofErr w:type="gramStart"/>
-      <w:r>
-        <w:rPr>
-          <w:rFonts w:ascii="Helvetica Neue" w:eastAsia="Helvetica Neue" w:hAnsi="Helvetica Neue" w:cs="Helvetica Neue"/>
-          <w:color w:val="000000"/>
-          <w:sz w:val="29"/>
-          <w:szCs w:val="29"/>
-        </w:rPr>
-        <w:t>e.g.</w:t>
-      </w:r>
-      <w:proofErr w:type="gramEnd"/>
-      <w:r>
-        <w:rPr>
-          <w:rFonts w:ascii="Helvetica Neue" w:eastAsia="Helvetica Neue" w:hAnsi="Helvetica Neue" w:cs="Helvetica Neue"/>
-          <w:color w:val="000000"/>
-          <w:sz w:val="29"/>
-          <w:szCs w:val="29"/>
-        </w:rPr>
-        <w:t xml:space="preserve"> x | </w:t>
+        <w:t xml:space="preserve">starts with letter then any combination of letters and digits. (e.g. x | </w:t>
       </w:r>
       <w:proofErr w:type="spellStart"/>
       <w:r>
@@ -496,78 +436,60 @@
           <w:sz w:val="29"/>
           <w:szCs w:val="29"/>
         </w:rPr>
-        <w:t>Function_</w:t>
+        <w:t>Function_Call</w:t>
+      </w:r>
+      <w:proofErr w:type="spellEnd"/>
+      <w:r>
+        <w:rPr>
+          <w:rFonts w:ascii="Helvetica Neue" w:eastAsia="Helvetica Neue" w:hAnsi="Helvetica Neue" w:cs="Helvetica Neue"/>
+          <w:color w:val="4472C4"/>
+          <w:sz w:val="29"/>
+          <w:szCs w:val="29"/>
+        </w:rPr>
+        <w:t xml:space="preserve">: </w:t>
+      </w:r>
+      <w:r>
+        <w:rPr>
+          <w:rFonts w:ascii="Helvetica Neue" w:eastAsia="Helvetica Neue" w:hAnsi="Helvetica Neue" w:cs="Helvetica Neue"/>
+          <w:color w:val="000000"/>
+          <w:sz w:val="29"/>
+          <w:szCs w:val="29"/>
+        </w:rPr>
+        <w:t>starts with Identifier then left bracket “</w:t>
       </w:r>
       <w:proofErr w:type="gramStart"/>
       <w:r>
         <w:rPr>
           <w:rFonts w:ascii="Helvetica Neue" w:eastAsia="Helvetica Neue" w:hAnsi="Helvetica Neue" w:cs="Helvetica Neue"/>
-          <w:color w:val="4472C4"/>
-          <w:sz w:val="29"/>
-          <w:szCs w:val="29"/>
-        </w:rPr>
-        <w:t>Call</w:t>
+          <w:color w:val="000000"/>
+          <w:sz w:val="29"/>
+          <w:szCs w:val="29"/>
+        </w:rPr>
+        <w:t>(“ followed</w:t>
+      </w:r>
+      <w:proofErr w:type="gramEnd"/>
+      <w:r>
+        <w:rPr>
+          <w:rFonts w:ascii="Helvetica Neue" w:eastAsia="Helvetica Neue" w:hAnsi="Helvetica Neue" w:cs="Helvetica Neue"/>
+          <w:color w:val="000000"/>
+          <w:sz w:val="29"/>
+          <w:szCs w:val="29"/>
+        </w:rPr>
+        <w:t xml:space="preserve"> by zero or more Identifier separated by “,” and ends with right bracket “)”. (e.g. sum(</w:t>
+      </w:r>
+      <w:proofErr w:type="spellStart"/>
+      <w:proofErr w:type="gramStart"/>
+      <w:r>
+        <w:rPr>
+          <w:rFonts w:ascii="Helvetica Neue" w:eastAsia="Helvetica Neue" w:hAnsi="Helvetica Neue" w:cs="Helvetica Neue"/>
+          <w:color w:val="000000"/>
+          <w:sz w:val="29"/>
+          <w:szCs w:val="29"/>
+        </w:rPr>
+        <w:t>a,b</w:t>
       </w:r>
       <w:proofErr w:type="spellEnd"/>
-      <w:r>
-        <w:rPr>
-          <w:rFonts w:ascii="Helvetica Neue" w:eastAsia="Helvetica Neue" w:hAnsi="Helvetica Neue" w:cs="Helvetica Neue"/>
-          <w:color w:val="4472C4"/>
-          <w:sz w:val="29"/>
-          <w:szCs w:val="29"/>
-        </w:rPr>
-        <w:t>:</w:t>
-      </w:r>
       <w:proofErr w:type="gramEnd"/>
-      <w:r>
-        <w:rPr>
-          <w:rFonts w:ascii="Helvetica Neue" w:eastAsia="Helvetica Neue" w:hAnsi="Helvetica Neue" w:cs="Helvetica Neue"/>
-          <w:color w:val="4472C4"/>
-          <w:sz w:val="29"/>
-          <w:szCs w:val="29"/>
-        </w:rPr>
-        <w:t xml:space="preserve"> </w:t>
-      </w:r>
-      <w:r>
-        <w:rPr>
-          <w:rFonts w:ascii="Helvetica Neue" w:eastAsia="Helvetica Neue" w:hAnsi="Helvetica Neue" w:cs="Helvetica Neue"/>
-          <w:color w:val="000000"/>
-          <w:sz w:val="29"/>
-          <w:szCs w:val="29"/>
-        </w:rPr>
-        <w:t>starts with Identifier then left bracket “(“ followed by zero or more Identifier separated by “,” and ends with right bracket “)”. (</w:t>
-      </w:r>
-      <w:proofErr w:type="gramStart"/>
-      <w:r>
-        <w:rPr>
-          <w:rFonts w:ascii="Helvetica Neue" w:eastAsia="Helvetica Neue" w:hAnsi="Helvetica Neue" w:cs="Helvetica Neue"/>
-          <w:color w:val="000000"/>
-          <w:sz w:val="29"/>
-          <w:szCs w:val="29"/>
-        </w:rPr>
-        <w:t>e.g.</w:t>
-      </w:r>
-      <w:proofErr w:type="gramEnd"/>
-      <w:r>
-        <w:rPr>
-          <w:rFonts w:ascii="Helvetica Neue" w:eastAsia="Helvetica Neue" w:hAnsi="Helvetica Neue" w:cs="Helvetica Neue"/>
-          <w:color w:val="000000"/>
-          <w:sz w:val="29"/>
-          <w:szCs w:val="29"/>
-        </w:rPr>
-        <w:t xml:space="preserve"> sum(</w:t>
-      </w:r>
-      <w:proofErr w:type="spellStart"/>
-      <w:r>
-        <w:rPr>
-          <w:rFonts w:ascii="Helvetica Neue" w:eastAsia="Helvetica Neue" w:hAnsi="Helvetica Neue" w:cs="Helvetica Neue"/>
-          <w:color w:val="000000"/>
-          <w:sz w:val="29"/>
-          <w:szCs w:val="29"/>
-        </w:rPr>
-        <w:t>a,b</w:t>
-      </w:r>
-      <w:proofErr w:type="spellEnd"/>
       <w:r>
         <w:rPr>
           <w:rFonts w:ascii="Helvetica Neue" w:eastAsia="Helvetica Neue" w:hAnsi="Helvetica Neue" w:cs="Helvetica Neue"/>
@@ -625,8 +547,9 @@
           <w:sz w:val="29"/>
           <w:szCs w:val="29"/>
         </w:rPr>
-        <w:t>maybe Number or Identifier or function call. (</w:t>
-      </w:r>
+        <w:t>maybe Number or Identifier or function call. (e.g. 441 | var1 | sum(</w:t>
+      </w:r>
+      <w:proofErr w:type="spellStart"/>
       <w:proofErr w:type="gramStart"/>
       <w:r>
         <w:rPr>
@@ -635,29 +558,10 @@
           <w:sz w:val="29"/>
           <w:szCs w:val="29"/>
         </w:rPr>
-        <w:t>e.g.</w:t>
-      </w:r>
+        <w:t>a,b</w:t>
+      </w:r>
+      <w:proofErr w:type="spellEnd"/>
       <w:proofErr w:type="gramEnd"/>
-      <w:r>
-        <w:rPr>
-          <w:rFonts w:ascii="Helvetica Neue" w:eastAsia="Helvetica Neue" w:hAnsi="Helvetica Neue" w:cs="Helvetica Neue"/>
-          <w:color w:val="000000"/>
-          <w:sz w:val="29"/>
-          <w:szCs w:val="29"/>
-        </w:rPr>
-        <w:t xml:space="preserve"> 441 | var1 | sum(</w:t>
-      </w:r>
-      <w:proofErr w:type="spellStart"/>
-      <w:r>
-        <w:rPr>
-          <w:rFonts w:ascii="Helvetica Neue" w:eastAsia="Helvetica Neue" w:hAnsi="Helvetica Neue" w:cs="Helvetica Neue"/>
-          <w:color w:val="000000"/>
-          <w:sz w:val="29"/>
-          <w:szCs w:val="29"/>
-        </w:rPr>
-        <w:t>a,b</w:t>
-      </w:r>
-      <w:proofErr w:type="spellEnd"/>
       <w:r>
         <w:rPr>
           <w:rFonts w:ascii="Helvetica Neue" w:eastAsia="Helvetica Neue" w:hAnsi="Helvetica Neue" w:cs="Helvetica Neue"/>
@@ -779,7 +683,7 @@
           <w:sz w:val="29"/>
           <w:szCs w:val="29"/>
         </w:rPr>
-        <w:t xml:space="preserve"> and Term. with right bracket “)” for each left bracket (</w:t>
+        <w:t xml:space="preserve"> and Term. with right bracket “)” for each left bracket (e.g. 3+5 | x +1 | (2+</w:t>
       </w:r>
       <w:proofErr w:type="gramStart"/>
       <w:r>
@@ -789,7 +693,7 @@
           <w:sz w:val="29"/>
           <w:szCs w:val="29"/>
         </w:rPr>
-        <w:t>e.g.</w:t>
+        <w:t>3)*</w:t>
       </w:r>
       <w:proofErr w:type="gramEnd"/>
       <w:r>
@@ -799,7 +703,7 @@
           <w:sz w:val="29"/>
           <w:szCs w:val="29"/>
         </w:rPr>
-        <w:t xml:space="preserve"> 3+5 | x +1 | (2+3)*10 | …)</w:t>
+        <w:t>10 | …)</w:t>
       </w:r>
     </w:p>
     <w:p>
@@ -840,27 +744,7 @@
           <w:sz w:val="29"/>
           <w:szCs w:val="29"/>
         </w:rPr>
-        <w:t xml:space="preserve"> may be a String, Term or Equation (</w:t>
-      </w:r>
-      <w:proofErr w:type="gramStart"/>
-      <w:r>
-        <w:rPr>
-          <w:rFonts w:ascii="Helvetica Neue" w:eastAsia="Helvetica Neue" w:hAnsi="Helvetica Neue" w:cs="Helvetica Neue"/>
-          <w:color w:val="000000"/>
-          <w:sz w:val="29"/>
-          <w:szCs w:val="29"/>
-        </w:rPr>
-        <w:t>e.g.</w:t>
-      </w:r>
-      <w:proofErr w:type="gramEnd"/>
-      <w:r>
-        <w:rPr>
-          <w:rFonts w:ascii="Helvetica Neue" w:eastAsia="Helvetica Neue" w:hAnsi="Helvetica Neue" w:cs="Helvetica Neue"/>
-          <w:color w:val="000000"/>
-          <w:sz w:val="29"/>
-          <w:szCs w:val="29"/>
-        </w:rPr>
-        <w:t xml:space="preserve"> “hi” | counter | 404 | 2+3 | …)</w:t>
+        <w:t xml:space="preserve"> may be a String, Term or Equation (e.g. “hi” | counter | 404 | 2+3 | …)</w:t>
       </w:r>
     </w:p>
     <w:p>
@@ -893,46 +777,46 @@
           <w:sz w:val="29"/>
           <w:szCs w:val="29"/>
         </w:rPr>
-        <w:t>Assignment_</w:t>
+        <w:t>Assignment_Statement</w:t>
+      </w:r>
+      <w:proofErr w:type="spellEnd"/>
+      <w:r>
+        <w:rPr>
+          <w:rFonts w:ascii="Helvetica Neue" w:eastAsia="Helvetica Neue" w:hAnsi="Helvetica Neue" w:cs="Helvetica Neue"/>
+          <w:color w:val="4472C4"/>
+          <w:sz w:val="29"/>
+          <w:szCs w:val="29"/>
+        </w:rPr>
+        <w:t xml:space="preserve">: </w:t>
+      </w:r>
+      <w:r>
+        <w:rPr>
+          <w:rFonts w:ascii="Helvetica Neue" w:eastAsia="Helvetica Neue" w:hAnsi="Helvetica Neue" w:cs="Helvetica Neue"/>
+          <w:color w:val="000000"/>
+          <w:sz w:val="29"/>
+          <w:szCs w:val="29"/>
+        </w:rPr>
+        <w:t xml:space="preserve">starts with Identifier then assignment operator </w:t>
       </w:r>
       <w:proofErr w:type="gramStart"/>
       <w:r>
         <w:rPr>
           <w:rFonts w:ascii="Helvetica Neue" w:eastAsia="Helvetica Neue" w:hAnsi="Helvetica Neue" w:cs="Helvetica Neue"/>
-          <w:color w:val="4472C4"/>
-          <w:sz w:val="29"/>
-          <w:szCs w:val="29"/>
-        </w:rPr>
-        <w:t>Statement</w:t>
-      </w:r>
-      <w:proofErr w:type="spellEnd"/>
-      <w:r>
-        <w:rPr>
-          <w:rFonts w:ascii="Helvetica Neue" w:eastAsia="Helvetica Neue" w:hAnsi="Helvetica Neue" w:cs="Helvetica Neue"/>
-          <w:color w:val="4472C4"/>
-          <w:sz w:val="29"/>
-          <w:szCs w:val="29"/>
-        </w:rPr>
-        <w:t>:</w:t>
+          <w:color w:val="000000"/>
+          <w:sz w:val="29"/>
+          <w:szCs w:val="29"/>
+        </w:rPr>
+        <w:t>“:=</w:t>
       </w:r>
       <w:proofErr w:type="gramEnd"/>
       <w:r>
         <w:rPr>
           <w:rFonts w:ascii="Helvetica Neue" w:eastAsia="Helvetica Neue" w:hAnsi="Helvetica Neue" w:cs="Helvetica Neue"/>
-          <w:color w:val="4472C4"/>
-          <w:sz w:val="29"/>
-          <w:szCs w:val="29"/>
-        </w:rPr>
-        <w:t xml:space="preserve"> </w:t>
-      </w:r>
-      <w:r>
-        <w:rPr>
-          <w:rFonts w:ascii="Helvetica Neue" w:eastAsia="Helvetica Neue" w:hAnsi="Helvetica Neue" w:cs="Helvetica Neue"/>
-          <w:color w:val="000000"/>
-          <w:sz w:val="29"/>
-          <w:szCs w:val="29"/>
-        </w:rPr>
-        <w:t>starts with Identifier then assignment operator “:=” followed by Expression (e.g. x := 1 | y:= 2+3 | z := 2+3*2+(2-3)/1 | …)</w:t>
+          <w:color w:val="000000"/>
+          <w:sz w:val="29"/>
+          <w:szCs w:val="29"/>
+        </w:rPr>
+        <w:t>” followed by Expression (e.g. x := 1 | y:= 2+3 | z := 2+3*2+(2-3)/1 | …)</w:t>
       </w:r>
     </w:p>
     <w:p>
@@ -1045,7 +929,7 @@
           <w:sz w:val="29"/>
           <w:szCs w:val="29"/>
         </w:rPr>
-        <w:t>starts with Datatype then one or more identifiers (assignment statement might exist) separated by coma and ends with semi-colon. (</w:t>
+        <w:t>starts with Datatype then one or more identifiers (assignment statement might exist) separated by coma and ends with semi-colon. (e.g. int x; | float x</w:t>
       </w:r>
       <w:proofErr w:type="gramStart"/>
       <w:r>
@@ -1055,7 +939,7 @@
           <w:sz w:val="29"/>
           <w:szCs w:val="29"/>
         </w:rPr>
-        <w:t>e.g.</w:t>
+        <w:t>1,x</w:t>
       </w:r>
       <w:proofErr w:type="gramEnd"/>
       <w:r>
@@ -1065,7 +949,7 @@
           <w:sz w:val="29"/>
           <w:szCs w:val="29"/>
         </w:rPr>
-        <w:t xml:space="preserve"> int x; | float x1,x2:=1,xy:=3; | …)</w:t>
+        <w:t>2:=1,xy:=3; | …)</w:t>
       </w:r>
     </w:p>
     <w:p>
@@ -1425,27 +1309,7 @@
           <w:sz w:val="29"/>
           <w:szCs w:val="29"/>
         </w:rPr>
-        <w:t xml:space="preserve"> then Term (</w:t>
-      </w:r>
-      <w:proofErr w:type="gramStart"/>
-      <w:r>
-        <w:rPr>
-          <w:rFonts w:ascii="Helvetica Neue" w:eastAsia="Helvetica Neue" w:hAnsi="Helvetica Neue" w:cs="Helvetica Neue"/>
-          <w:color w:val="000000"/>
-          <w:sz w:val="29"/>
-          <w:szCs w:val="29"/>
-        </w:rPr>
-        <w:t>e.g.</w:t>
-      </w:r>
-      <w:proofErr w:type="gramEnd"/>
-      <w:r>
-        <w:rPr>
-          <w:rFonts w:ascii="Helvetica Neue" w:eastAsia="Helvetica Neue" w:hAnsi="Helvetica Neue" w:cs="Helvetica Neue"/>
-          <w:color w:val="000000"/>
-          <w:sz w:val="29"/>
-          <w:szCs w:val="29"/>
-        </w:rPr>
-        <w:t xml:space="preserve"> z1 &lt;&gt; 10)</w:t>
+        <w:t xml:space="preserve"> then Term (e.g. z1 &lt;&gt; 10)</w:t>
       </w:r>
     </w:p>
     <w:p>
@@ -1530,66 +1394,66 @@
           <w:sz w:val="29"/>
           <w:szCs w:val="29"/>
         </w:rPr>
-        <w:t>Condition_</w:t>
+        <w:t>Condition_Statement</w:t>
+      </w:r>
+      <w:proofErr w:type="spellEnd"/>
+      <w:r>
+        <w:rPr>
+          <w:rFonts w:ascii="Helvetica Neue" w:eastAsia="Helvetica Neue" w:hAnsi="Helvetica Neue" w:cs="Helvetica Neue"/>
+          <w:color w:val="4472C4"/>
+          <w:sz w:val="29"/>
+          <w:szCs w:val="29"/>
+        </w:rPr>
+        <w:t xml:space="preserve">: </w:t>
+      </w:r>
+      <w:r>
+        <w:rPr>
+          <w:rFonts w:ascii="Helvetica Neue" w:eastAsia="Helvetica Neue" w:hAnsi="Helvetica Neue" w:cs="Helvetica Neue"/>
+          <w:color w:val="000000"/>
+          <w:sz w:val="29"/>
+          <w:szCs w:val="29"/>
+        </w:rPr>
+        <w:t xml:space="preserve">starts with Condition followed by zero or more </w:t>
+      </w:r>
+      <w:proofErr w:type="spellStart"/>
+      <w:r>
+        <w:rPr>
+          <w:rFonts w:ascii="Helvetica Neue" w:eastAsia="Helvetica Neue" w:hAnsi="Helvetica Neue" w:cs="Helvetica Neue"/>
+          <w:color w:val="000000"/>
+          <w:sz w:val="29"/>
+          <w:szCs w:val="29"/>
+        </w:rPr>
+        <w:t>Boolean_Operator</w:t>
+      </w:r>
+      <w:proofErr w:type="spellEnd"/>
+      <w:r>
+        <w:rPr>
+          <w:rFonts w:ascii="Helvetica Neue" w:eastAsia="Helvetica Neue" w:hAnsi="Helvetica Neue" w:cs="Helvetica Neue"/>
+          <w:color w:val="000000"/>
+          <w:sz w:val="29"/>
+          <w:szCs w:val="29"/>
+        </w:rPr>
+        <w:t xml:space="preserve"> and </w:t>
       </w:r>
       <w:proofErr w:type="gramStart"/>
       <w:r>
         <w:rPr>
           <w:rFonts w:ascii="Helvetica Neue" w:eastAsia="Helvetica Neue" w:hAnsi="Helvetica Neue" w:cs="Helvetica Neue"/>
-          <w:color w:val="4472C4"/>
-          <w:sz w:val="29"/>
-          <w:szCs w:val="29"/>
-        </w:rPr>
-        <w:t>Statement</w:t>
-      </w:r>
-      <w:proofErr w:type="spellEnd"/>
-      <w:r>
-        <w:rPr>
-          <w:rFonts w:ascii="Helvetica Neue" w:eastAsia="Helvetica Neue" w:hAnsi="Helvetica Neue" w:cs="Helvetica Neue"/>
-          <w:color w:val="4472C4"/>
-          <w:sz w:val="29"/>
-          <w:szCs w:val="29"/>
-        </w:rPr>
-        <w:t>:</w:t>
+          <w:color w:val="000000"/>
+          <w:sz w:val="29"/>
+          <w:szCs w:val="29"/>
+        </w:rPr>
+        <w:t>Condition  (</w:t>
       </w:r>
       <w:proofErr w:type="gramEnd"/>
       <w:r>
         <w:rPr>
           <w:rFonts w:ascii="Helvetica Neue" w:eastAsia="Helvetica Neue" w:hAnsi="Helvetica Neue" w:cs="Helvetica Neue"/>
-          <w:color w:val="4472C4"/>
-          <w:sz w:val="29"/>
-          <w:szCs w:val="29"/>
-        </w:rPr>
-        <w:t xml:space="preserve"> </w:t>
-      </w:r>
-      <w:r>
-        <w:rPr>
-          <w:rFonts w:ascii="Helvetica Neue" w:eastAsia="Helvetica Neue" w:hAnsi="Helvetica Neue" w:cs="Helvetica Neue"/>
-          <w:color w:val="000000"/>
-          <w:sz w:val="29"/>
-          <w:szCs w:val="29"/>
-        </w:rPr>
-        <w:t xml:space="preserve">starts with Condition followed by zero or more </w:t>
-      </w:r>
-      <w:proofErr w:type="spellStart"/>
-      <w:r>
-        <w:rPr>
-          <w:rFonts w:ascii="Helvetica Neue" w:eastAsia="Helvetica Neue" w:hAnsi="Helvetica Neue" w:cs="Helvetica Neue"/>
-          <w:color w:val="000000"/>
-          <w:sz w:val="29"/>
-          <w:szCs w:val="29"/>
-        </w:rPr>
-        <w:t>Boolean_Operator</w:t>
-      </w:r>
-      <w:proofErr w:type="spellEnd"/>
-      <w:r>
-        <w:rPr>
-          <w:rFonts w:ascii="Helvetica Neue" w:eastAsia="Helvetica Neue" w:hAnsi="Helvetica Neue" w:cs="Helvetica Neue"/>
-          <w:color w:val="000000"/>
-          <w:sz w:val="29"/>
-          <w:szCs w:val="29"/>
-        </w:rPr>
-        <w:t xml:space="preserve"> and Condition  (e.g. x &lt; 5 &amp;&amp; x &gt; 1)</w:t>
+          <w:color w:val="000000"/>
+          <w:sz w:val="29"/>
+          <w:szCs w:val="29"/>
+        </w:rPr>
+        <w:t>e.g. x &lt; 5 &amp;&amp; x &gt; 1)</w:t>
       </w:r>
     </w:p>
     <w:p>
@@ -2023,27 +1887,7 @@
           <w:szCs w:val="29"/>
         </w:rPr>
         <w:br/>
-        <w:t>(</w:t>
-      </w:r>
-      <w:proofErr w:type="gramStart"/>
-      <w:r>
-        <w:rPr>
-          <w:rFonts w:ascii="Helvetica Neue" w:eastAsia="Helvetica Neue" w:hAnsi="Helvetica Neue" w:cs="Helvetica Neue"/>
-          <w:color w:val="000000"/>
-          <w:sz w:val="29"/>
-          <w:szCs w:val="29"/>
-        </w:rPr>
-        <w:t>e.g.</w:t>
-      </w:r>
-      <w:proofErr w:type="gramEnd"/>
-      <w:r>
-        <w:rPr>
-          <w:rFonts w:ascii="Helvetica Neue" w:eastAsia="Helvetica Neue" w:hAnsi="Helvetica Neue" w:cs="Helvetica Neue"/>
-          <w:color w:val="000000"/>
-          <w:sz w:val="29"/>
-          <w:szCs w:val="29"/>
-        </w:rPr>
-        <w:t xml:space="preserve"> int x)</w:t>
+        <w:t>(e.g. int x)</w:t>
       </w:r>
     </w:p>
     <w:p>
@@ -2076,66 +1920,66 @@
           <w:sz w:val="29"/>
           <w:szCs w:val="29"/>
         </w:rPr>
-        <w:t>Function_</w:t>
+        <w:t>Function_Declaration</w:t>
+      </w:r>
+      <w:proofErr w:type="spellEnd"/>
+      <w:r>
+        <w:rPr>
+          <w:rFonts w:ascii="Helvetica Neue" w:eastAsia="Helvetica Neue" w:hAnsi="Helvetica Neue" w:cs="Helvetica Neue"/>
+          <w:color w:val="4472C4"/>
+          <w:sz w:val="29"/>
+          <w:szCs w:val="29"/>
+        </w:rPr>
+        <w:t xml:space="preserve">: </w:t>
+      </w:r>
+      <w:r>
+        <w:rPr>
+          <w:rFonts w:ascii="Helvetica Neue" w:eastAsia="Helvetica Neue" w:hAnsi="Helvetica Neue" w:cs="Helvetica Neue"/>
+          <w:color w:val="000000"/>
+          <w:sz w:val="29"/>
+          <w:szCs w:val="29"/>
+        </w:rPr>
+        <w:t xml:space="preserve">starts with Datatype followed by </w:t>
+      </w:r>
+      <w:proofErr w:type="spellStart"/>
+      <w:r>
+        <w:rPr>
+          <w:rFonts w:ascii="Helvetica Neue" w:eastAsia="Helvetica Neue" w:hAnsi="Helvetica Neue" w:cs="Helvetica Neue"/>
+          <w:color w:val="000000"/>
+          <w:sz w:val="29"/>
+          <w:szCs w:val="29"/>
+        </w:rPr>
+        <w:t>FunctionName</w:t>
+      </w:r>
+      <w:proofErr w:type="spellEnd"/>
+      <w:r>
+        <w:rPr>
+          <w:rFonts w:ascii="Helvetica Neue" w:eastAsia="Helvetica Neue" w:hAnsi="Helvetica Neue" w:cs="Helvetica Neue"/>
+          <w:color w:val="000000"/>
+          <w:sz w:val="29"/>
+          <w:szCs w:val="29"/>
+        </w:rPr>
+        <w:t xml:space="preserve"> followed by “</w:t>
       </w:r>
       <w:proofErr w:type="gramStart"/>
       <w:r>
         <w:rPr>
           <w:rFonts w:ascii="Helvetica Neue" w:eastAsia="Helvetica Neue" w:hAnsi="Helvetica Neue" w:cs="Helvetica Neue"/>
-          <w:color w:val="4472C4"/>
-          <w:sz w:val="29"/>
-          <w:szCs w:val="29"/>
-        </w:rPr>
-        <w:t>Declaration</w:t>
-      </w:r>
-      <w:proofErr w:type="spellEnd"/>
-      <w:r>
-        <w:rPr>
-          <w:rFonts w:ascii="Helvetica Neue" w:eastAsia="Helvetica Neue" w:hAnsi="Helvetica Neue" w:cs="Helvetica Neue"/>
-          <w:color w:val="4472C4"/>
-          <w:sz w:val="29"/>
-          <w:szCs w:val="29"/>
-        </w:rPr>
-        <w:t>:</w:t>
+          <w:color w:val="000000"/>
+          <w:sz w:val="29"/>
+          <w:szCs w:val="29"/>
+        </w:rPr>
+        <w:t>(“ then</w:t>
       </w:r>
       <w:proofErr w:type="gramEnd"/>
       <w:r>
         <w:rPr>
           <w:rFonts w:ascii="Helvetica Neue" w:eastAsia="Helvetica Neue" w:hAnsi="Helvetica Neue" w:cs="Helvetica Neue"/>
-          <w:color w:val="4472C4"/>
-          <w:sz w:val="29"/>
-          <w:szCs w:val="29"/>
-        </w:rPr>
-        <w:t xml:space="preserve"> </w:t>
-      </w:r>
-      <w:r>
-        <w:rPr>
-          <w:rFonts w:ascii="Helvetica Neue" w:eastAsia="Helvetica Neue" w:hAnsi="Helvetica Neue" w:cs="Helvetica Neue"/>
-          <w:color w:val="000000"/>
-          <w:sz w:val="29"/>
-          <w:szCs w:val="29"/>
-        </w:rPr>
-        <w:t xml:space="preserve">starts with Datatype followed by </w:t>
-      </w:r>
-      <w:proofErr w:type="spellStart"/>
-      <w:r>
-        <w:rPr>
-          <w:rFonts w:ascii="Helvetica Neue" w:eastAsia="Helvetica Neue" w:hAnsi="Helvetica Neue" w:cs="Helvetica Neue"/>
-          <w:color w:val="000000"/>
-          <w:sz w:val="29"/>
-          <w:szCs w:val="29"/>
-        </w:rPr>
-        <w:t>FunctionName</w:t>
-      </w:r>
-      <w:proofErr w:type="spellEnd"/>
-      <w:r>
-        <w:rPr>
-          <w:rFonts w:ascii="Helvetica Neue" w:eastAsia="Helvetica Neue" w:hAnsi="Helvetica Neue" w:cs="Helvetica Neue"/>
-          <w:color w:val="000000"/>
-          <w:sz w:val="29"/>
-          <w:szCs w:val="29"/>
-        </w:rPr>
-        <w:t xml:space="preserve"> followed by “(“ then zero or more Parameter separated by “,” then “)” (e.g. int sum(int a, int b) | …)</w:t>
+          <w:color w:val="000000"/>
+          <w:sz w:val="29"/>
+          <w:szCs w:val="29"/>
+        </w:rPr>
+        <w:t xml:space="preserve"> zero or more Parameter separated by “,” then “)” (e.g. int sum(int a, int b) | …)</w:t>
       </w:r>
     </w:p>
     <w:p>
@@ -2972,6 +2816,7 @@
           <w:highlight w:val="white"/>
         </w:rPr>
       </w:pPr>
+      <w:proofErr w:type="gramStart"/>
       <w:r>
         <w:rPr>
           <w:rFonts w:ascii="Helvetica Neue" w:eastAsia="Helvetica Neue" w:hAnsi="Helvetica Neue" w:cs="Helvetica Neue"/>
@@ -2981,16 +2826,6 @@
         </w:rPr>
         <w:t>counter:=</w:t>
       </w:r>
-      <w:proofErr w:type="gramStart"/>
-      <w:r>
-        <w:rPr>
-          <w:rFonts w:ascii="Helvetica Neue" w:eastAsia="Helvetica Neue" w:hAnsi="Helvetica Neue" w:cs="Helvetica Neue"/>
-          <w:sz w:val="29"/>
-          <w:szCs w:val="29"/>
-          <w:highlight w:val="white"/>
-        </w:rPr>
-        <w:t>0;</w:t>
-      </w:r>
       <w:proofErr w:type="gramEnd"/>
       <w:r>
         <w:rPr>
@@ -2999,7 +2834,7 @@
           <w:szCs w:val="29"/>
           <w:highlight w:val="white"/>
         </w:rPr>
-        <w:t xml:space="preserve">                                                                                </w:t>
+        <w:t xml:space="preserve">0;                                                                                </w:t>
       </w:r>
     </w:p>
     <w:p>
@@ -3045,6 +2880,7 @@
         </w:rPr>
       </w:pPr>
       <w:proofErr w:type="spellStart"/>
+      <w:proofErr w:type="gramStart"/>
       <w:r>
         <w:rPr>
           <w:rFonts w:ascii="Helvetica Neue" w:eastAsia="Helvetica Neue" w:hAnsi="Helvetica Neue" w:cs="Helvetica Neue"/>
@@ -3062,7 +2898,17 @@
           <w:szCs w:val="29"/>
           <w:highlight w:val="white"/>
         </w:rPr>
-        <w:t xml:space="preserve"> := </w:t>
+        <w:t xml:space="preserve"> :</w:t>
+      </w:r>
+      <w:proofErr w:type="gramEnd"/>
+      <w:r>
+        <w:rPr>
+          <w:rFonts w:ascii="Helvetica Neue" w:eastAsia="Helvetica Neue" w:hAnsi="Helvetica Neue" w:cs="Helvetica Neue"/>
+          <w:sz w:val="29"/>
+          <w:szCs w:val="29"/>
+          <w:highlight w:val="white"/>
+        </w:rPr>
+        <w:t xml:space="preserve">= </w:t>
       </w:r>
       <w:proofErr w:type="spellStart"/>
       <w:r>
@@ -3082,19 +2928,8 @@
           <w:szCs w:val="29"/>
           <w:highlight w:val="white"/>
         </w:rPr>
-        <w:t xml:space="preserve"> - </w:t>
-      </w:r>
-      <w:proofErr w:type="gramStart"/>
-      <w:r>
-        <w:rPr>
-          <w:rFonts w:ascii="Helvetica Neue" w:eastAsia="Helvetica Neue" w:hAnsi="Helvetica Neue" w:cs="Helvetica Neue"/>
-          <w:sz w:val="29"/>
-          <w:szCs w:val="29"/>
-          <w:highlight w:val="white"/>
-        </w:rPr>
-        <w:t>1;</w:t>
-      </w:r>
-      <w:proofErr w:type="gramEnd"/>
+        <w:t xml:space="preserve"> - 1;</w:t>
+      </w:r>
     </w:p>
     <w:p>
       <w:pPr>
@@ -3384,15 +3219,6 @@
           <w:highlight w:val="white"/>
         </w:rPr>
       </w:pPr>
-      <w:r>
-        <w:rPr>
-          <w:rFonts w:ascii="Helvetica Neue" w:eastAsia="Helvetica Neue" w:hAnsi="Helvetica Neue" w:cs="Helvetica Neue"/>
-          <w:sz w:val="29"/>
-          <w:szCs w:val="29"/>
-          <w:highlight w:val="white"/>
-        </w:rPr>
-        <w:t>counter := counter+</w:t>
-      </w:r>
       <w:proofErr w:type="gramStart"/>
       <w:r>
         <w:rPr>
@@ -3401,7 +3227,7 @@
           <w:szCs w:val="29"/>
           <w:highlight w:val="white"/>
         </w:rPr>
-        <w:t>1;</w:t>
+        <w:t>counter :</w:t>
       </w:r>
       <w:proofErr w:type="gramEnd"/>
       <w:r>
@@ -3411,7 +3237,7 @@
           <w:szCs w:val="29"/>
           <w:highlight w:val="white"/>
         </w:rPr>
-        <w:t xml:space="preserve">                                                      </w:t>
+        <w:t xml:space="preserve">= counter+1;                                                      </w:t>
       </w:r>
     </w:p>
     <w:p>
@@ -3547,7 +3373,27 @@
           <w:szCs w:val="29"/>
           <w:highlight w:val="white"/>
         </w:rPr>
-        <w:t xml:space="preserve"> s := </w:t>
+        <w:t xml:space="preserve"> </w:t>
+      </w:r>
+      <w:proofErr w:type="gramStart"/>
+      <w:r>
+        <w:rPr>
+          <w:rFonts w:ascii="Helvetica Neue" w:eastAsia="Helvetica Neue" w:hAnsi="Helvetica Neue" w:cs="Helvetica Neue"/>
+          <w:sz w:val="29"/>
+          <w:szCs w:val="29"/>
+          <w:highlight w:val="white"/>
+        </w:rPr>
+        <w:t>s :</w:t>
+      </w:r>
+      <w:proofErr w:type="gramEnd"/>
+      <w:r>
+        <w:rPr>
+          <w:rFonts w:ascii="Helvetica Neue" w:eastAsia="Helvetica Neue" w:hAnsi="Helvetica Neue" w:cs="Helvetica Neue"/>
+          <w:sz w:val="29"/>
+          <w:szCs w:val="29"/>
+          <w:highlight w:val="white"/>
+        </w:rPr>
+        <w:t xml:space="preserve">= </w:t>
       </w:r>
       <w:r>
         <w:rPr>
@@ -3557,18 +3403,7 @@
           <w:szCs w:val="29"/>
           <w:highlight w:val="white"/>
         </w:rPr>
-        <w:t xml:space="preserve">"number of Iterations = </w:t>
-      </w:r>
-      <w:proofErr w:type="gramStart"/>
-      <w:r>
-        <w:rPr>
-          <w:rFonts w:ascii="Helvetica Neue" w:eastAsia="Helvetica Neue" w:hAnsi="Helvetica Neue" w:cs="Helvetica Neue"/>
-          <w:color w:val="FF0000"/>
-          <w:sz w:val="29"/>
-          <w:szCs w:val="29"/>
-          <w:highlight w:val="white"/>
-        </w:rPr>
-        <w:t>"</w:t>
+        <w:t>"number of Iterations = "</w:t>
       </w:r>
       <w:r>
         <w:rPr>
@@ -3579,7 +3414,6 @@
         </w:rPr>
         <w:t>;</w:t>
       </w:r>
-      <w:proofErr w:type="gramEnd"/>
     </w:p>
     <w:p>
       <w:pPr>
@@ -3634,15 +3468,6 @@
           <w:highlight w:val="white"/>
         </w:rPr>
       </w:pPr>
-      <w:r>
-        <w:rPr>
-          <w:rFonts w:ascii="Helvetica Neue" w:eastAsia="Helvetica Neue" w:hAnsi="Helvetica Neue" w:cs="Helvetica Neue"/>
-          <w:sz w:val="29"/>
-          <w:szCs w:val="29"/>
-          <w:highlight w:val="white"/>
-        </w:rPr>
-        <w:t>counter:=counter-</w:t>
-      </w:r>
       <w:proofErr w:type="gramStart"/>
       <w:r>
         <w:rPr>
@@ -3651,9 +3476,18 @@
           <w:szCs w:val="29"/>
           <w:highlight w:val="white"/>
         </w:rPr>
-        <w:t>1;</w:t>
+        <w:t>counter:=</w:t>
       </w:r>
       <w:proofErr w:type="gramEnd"/>
+      <w:r>
+        <w:rPr>
+          <w:rFonts w:ascii="Helvetica Neue" w:eastAsia="Helvetica Neue" w:hAnsi="Helvetica Neue" w:cs="Helvetica Neue"/>
+          <w:sz w:val="29"/>
+          <w:szCs w:val="29"/>
+          <w:highlight w:val="white"/>
+        </w:rPr>
+        <w:t>counter-1;</w:t>
+      </w:r>
     </w:p>
     <w:p>
       <w:pPr>
@@ -3748,7 +3582,7 @@
           <w:szCs w:val="29"/>
           <w:highlight w:val="white"/>
         </w:rPr>
-        <w:t xml:space="preserve"> z1 := 3*2*(2+1)/2-</w:t>
+        <w:t xml:space="preserve"> z</w:t>
       </w:r>
       <w:proofErr w:type="gramStart"/>
       <w:r>
@@ -3758,9 +3592,18 @@
           <w:szCs w:val="29"/>
           <w:highlight w:val="white"/>
         </w:rPr>
-        <w:t>5.3;</w:t>
+        <w:t>1 :</w:t>
       </w:r>
       <w:proofErr w:type="gramEnd"/>
+      <w:r>
+        <w:rPr>
+          <w:rFonts w:ascii="Helvetica Neue" w:eastAsia="Helvetica Neue" w:hAnsi="Helvetica Neue" w:cs="Helvetica Neue"/>
+          <w:sz w:val="29"/>
+          <w:szCs w:val="29"/>
+          <w:highlight w:val="white"/>
+        </w:rPr>
+        <w:t>= 3*2*(2+1)/2-5.3;</w:t>
+      </w:r>
     </w:p>
     <w:p>
       <w:pPr>
@@ -3943,7 +3786,7 @@
           <w:highlight w:val="white"/>
         </w:rPr>
         <w:tab/>
-        <w:t xml:space="preserve">z1 := </w:t>
+        <w:t>z</w:t>
       </w:r>
       <w:proofErr w:type="gramStart"/>
       <w:r>
@@ -3953,9 +3796,18 @@
           <w:szCs w:val="29"/>
           <w:highlight w:val="white"/>
         </w:rPr>
-        <w:t>5;</w:t>
+        <w:t>1 :</w:t>
       </w:r>
       <w:proofErr w:type="gramEnd"/>
+      <w:r>
+        <w:rPr>
+          <w:rFonts w:ascii="Helvetica Neue" w:eastAsia="Helvetica Neue" w:hAnsi="Helvetica Neue" w:cs="Helvetica Neue"/>
+          <w:sz w:val="29"/>
+          <w:szCs w:val="29"/>
+          <w:highlight w:val="white"/>
+        </w:rPr>
+        <w:t>= 5;</w:t>
+      </w:r>
     </w:p>
     <w:p>
       <w:pPr>
@@ -3997,7 +3849,7 @@
           <w:szCs w:val="29"/>
           <w:highlight w:val="white"/>
         </w:rPr>
-        <w:t xml:space="preserve">         z1 := </w:t>
+        <w:t xml:space="preserve">         z</w:t>
       </w:r>
       <w:proofErr w:type="gramStart"/>
       <w:r>
@@ -4007,9 +3859,18 @@
           <w:szCs w:val="29"/>
           <w:highlight w:val="white"/>
         </w:rPr>
-        <w:t>counter;</w:t>
+        <w:t>1 :</w:t>
       </w:r>
       <w:proofErr w:type="gramEnd"/>
+      <w:r>
+        <w:rPr>
+          <w:rFonts w:ascii="Helvetica Neue" w:eastAsia="Helvetica Neue" w:hAnsi="Helvetica Neue" w:cs="Helvetica Neue"/>
+          <w:sz w:val="29"/>
+          <w:szCs w:val="29"/>
+          <w:highlight w:val="white"/>
+        </w:rPr>
+        <w:t>= counter;</w:t>
+      </w:r>
     </w:p>
     <w:p>
       <w:pPr>
@@ -4594,29 +4455,7 @@
           <w:szCs w:val="29"/>
           <w:highlight w:val="white"/>
         </w:rPr>
-        <w:t>/*</w:t>
-      </w:r>
-      <w:proofErr w:type="gramStart"/>
-      <w:r>
-        <w:rPr>
-          <w:rFonts w:ascii="Helvetica Neue" w:eastAsia="Helvetica Neue" w:hAnsi="Helvetica Neue" w:cs="Helvetica Neue"/>
-          <w:color w:val="00B050"/>
-          <w:sz w:val="29"/>
-          <w:szCs w:val="29"/>
-          <w:highlight w:val="white"/>
-        </w:rPr>
-        <w:t>don’t</w:t>
-      </w:r>
-      <w:proofErr w:type="gramEnd"/>
-      <w:r>
-        <w:rPr>
-          <w:rFonts w:ascii="Helvetica Neue" w:eastAsia="Helvetica Neue" w:hAnsi="Helvetica Neue" w:cs="Helvetica Neue"/>
-          <w:color w:val="00B050"/>
-          <w:sz w:val="29"/>
-          <w:szCs w:val="29"/>
-          <w:highlight w:val="white"/>
-        </w:rPr>
-        <w:t xml:space="preserve"> compute if x &lt;= 0 */</w:t>
+        <w:t>/*don’t compute if x &lt;= 0 */</w:t>
       </w:r>
     </w:p>
     <w:p>
@@ -4645,22 +4484,22 @@
         </w:rPr>
         <w:t xml:space="preserve"> </w:t>
       </w:r>
+      <w:proofErr w:type="gramStart"/>
       <w:r>
         <w:rPr>
           <w:sz w:val="32"/>
           <w:szCs w:val="32"/>
         </w:rPr>
-        <w:t xml:space="preserve">fact := </w:t>
-      </w:r>
-      <w:proofErr w:type="gramStart"/>
+        <w:t>fact :</w:t>
+      </w:r>
+      <w:proofErr w:type="gramEnd"/>
       <w:r>
         <w:rPr>
           <w:sz w:val="32"/>
           <w:szCs w:val="32"/>
         </w:rPr>
-        <w:t>1;</w:t>
-      </w:r>
-      <w:proofErr w:type="gramEnd"/>
+        <w:t>= 1;</w:t>
+      </w:r>
     </w:p>
     <w:p>
       <w:pPr>
@@ -4689,22 +4528,22 @@
           <w:szCs w:val="32"/>
         </w:rPr>
       </w:pPr>
+      <w:proofErr w:type="gramStart"/>
       <w:r>
         <w:rPr>
           <w:sz w:val="32"/>
           <w:szCs w:val="32"/>
         </w:rPr>
-        <w:t xml:space="preserve">fact := fact * </w:t>
-      </w:r>
-      <w:proofErr w:type="gramStart"/>
+        <w:t>fact :</w:t>
+      </w:r>
+      <w:proofErr w:type="gramEnd"/>
       <w:r>
         <w:rPr>
           <w:sz w:val="32"/>
           <w:szCs w:val="32"/>
         </w:rPr>
-        <w:t>x;</w:t>
-      </w:r>
-      <w:proofErr w:type="gramEnd"/>
+        <w:t>= fact * x;</w:t>
+      </w:r>
     </w:p>
     <w:p>
       <w:pPr>
@@ -4714,22 +4553,36 @@
           <w:szCs w:val="32"/>
         </w:rPr>
       </w:pPr>
+      <w:proofErr w:type="gramStart"/>
       <w:r>
         <w:rPr>
           <w:sz w:val="32"/>
           <w:szCs w:val="32"/>
         </w:rPr>
-        <w:t xml:space="preserve">x := x – </w:t>
-      </w:r>
-      <w:proofErr w:type="gramStart"/>
+        <w:t>x :</w:t>
+      </w:r>
+      <w:proofErr w:type="gramEnd"/>
       <w:r>
         <w:rPr>
           <w:sz w:val="32"/>
           <w:szCs w:val="32"/>
         </w:rPr>
-        <w:t>1;</w:t>
-      </w:r>
-      <w:proofErr w:type="gramEnd"/>
+        <w:t xml:space="preserve">= x </w:t>
+      </w:r>
+      <w:r>
+        <w:rPr>
+          <w:sz w:val="32"/>
+          <w:szCs w:val="32"/>
+        </w:rPr>
+        <w:t>-</w:t>
+      </w:r>
+      <w:r>
+        <w:rPr>
+          <w:sz w:val="32"/>
+          <w:szCs w:val="32"/>
+        </w:rPr>
+        <w:t xml:space="preserve"> 1;</w:t>
+      </w:r>
     </w:p>
     <w:p>
       <w:pPr>
@@ -4875,7 +4728,7 @@
 </file>
 
 <file path=word/endnotes.xml><?xml version="1.0" encoding="utf-8"?>
-<w:endnotes xmlns:wpc="http://schemas.microsoft.com/office/word/2010/wordprocessingCanvas" xmlns:cx="http://schemas.microsoft.com/office/drawing/2014/chartex" xmlns:cx1="http://schemas.microsoft.com/office/drawing/2015/9/8/chartex" xmlns:cx2="http://schemas.microsoft.com/office/drawing/2015/10/21/chartex" xmlns:cx3="http://schemas.microsoft.com/office/drawing/2016/5/9/chartex" xmlns:cx4="http://schemas.microsoft.com/office/drawing/2016/5/10/chartex" xmlns:cx5="http://schemas.microsoft.com/office/drawing/2016/5/11/chartex" xmlns:cx6="http://schemas.microsoft.com/office/drawing/2016/5/12/chartex" xmlns:cx7="http://schemas.microsoft.com/office/drawing/2016/5/13/chartex" xmlns:cx8="http://schemas.microsoft.com/office/drawing/2016/5/14/chartex" xmlns:mc="http://schemas.openxmlformats.org/markup-compatibility/2006" xmlns:aink="http://schemas.microsoft.com/office/drawing/2016/ink" xmlns:am3d="http://schemas.microsoft.com/office/drawing/2017/model3d" xmlns:o="urn:schemas-microsoft-com:office:office" xmlns:oel="http://schemas.microsoft.com/office/2019/extlst" xmlns:r="http://schemas.openxmlformats.org/officeDocument/2006/relationships" xmlns:m="http://schemas.openxmlformats.org/officeDocument/2006/math" xmlns:v="urn:schemas-microsoft-com:vml" xmlns:wp14="http://schemas.microsoft.com/office/word/2010/wordprocessingDrawing" xmlns:wp="http://schemas.openxmlformats.org/drawingml/2006/wordprocessingDrawing" xmlns:w10="urn:schemas-microsoft-com:office:word" xmlns:w="http://schemas.openxmlformats.org/wordprocessingml/2006/main" xmlns:w14="http://schemas.microsoft.com/office/word/2010/wordml" xmlns:w15="http://schemas.microsoft.com/office/word/2012/wordml" xmlns:w16cex="http://schemas.microsoft.com/office/word/2018/wordml/cex" xmlns:w16cid="http://schemas.microsoft.com/office/word/2016/wordml/cid" xmlns:w16="http://schemas.microsoft.com/office/word/2018/wordml" xmlns:w16sdtdh="http://schemas.microsoft.com/office/word/2020/wordml/sdtdatahash" xmlns:w16se="http://schemas.microsoft.com/office/word/2015/wordml/symex" xmlns:wpg="http://schemas.microsoft.com/office/word/2010/wordprocessingGroup" xmlns:wpi="http://schemas.microsoft.com/office/word/2010/wordprocessingInk" xmlns:wne="http://schemas.microsoft.com/office/word/2006/wordml" xmlns:wps="http://schemas.microsoft.com/office/word/2010/wordprocessingShape" mc:Ignorable="w14 w15 w16se w16cid w16 w16cex w16sdtdh wp14">
+<w:endnotes xmlns:wpc="http://schemas.microsoft.com/office/word/2010/wordprocessingCanvas" xmlns:cx="http://schemas.microsoft.com/office/drawing/2014/chartex" xmlns:cx1="http://schemas.microsoft.com/office/drawing/2015/9/8/chartex" xmlns:cx2="http://schemas.microsoft.com/office/drawing/2015/10/21/chartex" xmlns:cx3="http://schemas.microsoft.com/office/drawing/2016/5/9/chartex" xmlns:cx4="http://schemas.microsoft.com/office/drawing/2016/5/10/chartex" xmlns:cx5="http://schemas.microsoft.com/office/drawing/2016/5/11/chartex" xmlns:cx6="http://schemas.microsoft.com/office/drawing/2016/5/12/chartex" xmlns:cx7="http://schemas.microsoft.com/office/drawing/2016/5/13/chartex" xmlns:cx8="http://schemas.microsoft.com/office/drawing/2016/5/14/chartex" xmlns:mc="http://schemas.openxmlformats.org/markup-compatibility/2006" xmlns:aink="http://schemas.microsoft.com/office/drawing/2016/ink" xmlns:am3d="http://schemas.microsoft.com/office/drawing/2017/model3d" xmlns:o="urn:schemas-microsoft-com:office:office" xmlns:oel="http://schemas.microsoft.com/office/2019/extlst" xmlns:r="http://schemas.openxmlformats.org/officeDocument/2006/relationships" xmlns:m="http://schemas.openxmlformats.org/officeDocument/2006/math" xmlns:v="urn:schemas-microsoft-com:vml" xmlns:wp14="http://schemas.microsoft.com/office/word/2010/wordprocessingDrawing" xmlns:wp="http://schemas.openxmlformats.org/drawingml/2006/wordprocessingDrawing" xmlns:w10="urn:schemas-microsoft-com:office:word" xmlns:w="http://schemas.openxmlformats.org/wordprocessingml/2006/main" xmlns:w14="http://schemas.microsoft.com/office/word/2010/wordml" xmlns:w15="http://schemas.microsoft.com/office/word/2012/wordml" xmlns:w16cex="http://schemas.microsoft.com/office/word/2018/wordml/cex" xmlns:w16cid="http://schemas.microsoft.com/office/word/2016/wordml/cid" xmlns:w16="http://schemas.microsoft.com/office/word/2018/wordml" xmlns:w16du="http://schemas.microsoft.com/office/word/2023/wordml/word16du" xmlns:w16sdtdh="http://schemas.microsoft.com/office/word/2020/wordml/sdtdatahash" xmlns:w16se="http://schemas.microsoft.com/office/word/2015/wordml/symex" xmlns:wpg="http://schemas.microsoft.com/office/word/2010/wordprocessingGroup" xmlns:wpi="http://schemas.microsoft.com/office/word/2010/wordprocessingInk" xmlns:wne="http://schemas.microsoft.com/office/word/2006/wordml" xmlns:wps="http://schemas.microsoft.com/office/word/2010/wordprocessingShape" mc:Ignorable="w14 w15 w16se w16cid w16 w16cex w16sdtdh w16du wp14">
   <w:endnote w:type="separator" w:id="-1">
     <w:p>
       <w:pPr>
@@ -4900,7 +4753,7 @@
 </file>
 
 <file path=word/footnotes.xml><?xml version="1.0" encoding="utf-8"?>
-<w:footnotes xmlns:wpc="http://schemas.microsoft.com/office/word/2010/wordprocessingCanvas" xmlns:cx="http://schemas.microsoft.com/office/drawing/2014/chartex" xmlns:cx1="http://schemas.microsoft.com/office/drawing/2015/9/8/chartex" xmlns:cx2="http://schemas.microsoft.com/office/drawing/2015/10/21/chartex" xmlns:cx3="http://schemas.microsoft.com/office/drawing/2016/5/9/chartex" xmlns:cx4="http://schemas.microsoft.com/office/drawing/2016/5/10/chartex" xmlns:cx5="http://schemas.microsoft.com/office/drawing/2016/5/11/chartex" xmlns:cx6="http://schemas.microsoft.com/office/drawing/2016/5/12/chartex" xmlns:cx7="http://schemas.microsoft.com/office/drawing/2016/5/13/chartex" xmlns:cx8="http://schemas.microsoft.com/office/drawing/2016/5/14/chartex" xmlns:mc="http://schemas.openxmlformats.org/markup-compatibility/2006" xmlns:aink="http://schemas.microsoft.com/office/drawing/2016/ink" xmlns:am3d="http://schemas.microsoft.com/office/drawing/2017/model3d" xmlns:o="urn:schemas-microsoft-com:office:office" xmlns:oel="http://schemas.microsoft.com/office/2019/extlst" xmlns:r="http://schemas.openxmlformats.org/officeDocument/2006/relationships" xmlns:m="http://schemas.openxmlformats.org/officeDocument/2006/math" xmlns:v="urn:schemas-microsoft-com:vml" xmlns:wp14="http://schemas.microsoft.com/office/word/2010/wordprocessingDrawing" xmlns:wp="http://schemas.openxmlformats.org/drawingml/2006/wordprocessingDrawing" xmlns:w10="urn:schemas-microsoft-com:office:word" xmlns:w="http://schemas.openxmlformats.org/wordprocessingml/2006/main" xmlns:w14="http://schemas.microsoft.com/office/word/2010/wordml" xmlns:w15="http://schemas.microsoft.com/office/word/2012/wordml" xmlns:w16cex="http://schemas.microsoft.com/office/word/2018/wordml/cex" xmlns:w16cid="http://schemas.microsoft.com/office/word/2016/wordml/cid" xmlns:w16="http://schemas.microsoft.com/office/word/2018/wordml" xmlns:w16sdtdh="http://schemas.microsoft.com/office/word/2020/wordml/sdtdatahash" xmlns:w16se="http://schemas.microsoft.com/office/word/2015/wordml/symex" xmlns:wpg="http://schemas.microsoft.com/office/word/2010/wordprocessingGroup" xmlns:wpi="http://schemas.microsoft.com/office/word/2010/wordprocessingInk" xmlns:wne="http://schemas.microsoft.com/office/word/2006/wordml" xmlns:wps="http://schemas.microsoft.com/office/word/2010/wordprocessingShape" mc:Ignorable="w14 w15 w16se w16cid w16 w16cex w16sdtdh wp14">
+<w:footnotes xmlns:wpc="http://schemas.microsoft.com/office/word/2010/wordprocessingCanvas" xmlns:cx="http://schemas.microsoft.com/office/drawing/2014/chartex" xmlns:cx1="http://schemas.microsoft.com/office/drawing/2015/9/8/chartex" xmlns:cx2="http://schemas.microsoft.com/office/drawing/2015/10/21/chartex" xmlns:cx3="http://schemas.microsoft.com/office/drawing/2016/5/9/chartex" xmlns:cx4="http://schemas.microsoft.com/office/drawing/2016/5/10/chartex" xmlns:cx5="http://schemas.microsoft.com/office/drawing/2016/5/11/chartex" xmlns:cx6="http://schemas.microsoft.com/office/drawing/2016/5/12/chartex" xmlns:cx7="http://schemas.microsoft.com/office/drawing/2016/5/13/chartex" xmlns:cx8="http://schemas.microsoft.com/office/drawing/2016/5/14/chartex" xmlns:mc="http://schemas.openxmlformats.org/markup-compatibility/2006" xmlns:aink="http://schemas.microsoft.com/office/drawing/2016/ink" xmlns:am3d="http://schemas.microsoft.com/office/drawing/2017/model3d" xmlns:o="urn:schemas-microsoft-com:office:office" xmlns:oel="http://schemas.microsoft.com/office/2019/extlst" xmlns:r="http://schemas.openxmlformats.org/officeDocument/2006/relationships" xmlns:m="http://schemas.openxmlformats.org/officeDocument/2006/math" xmlns:v="urn:schemas-microsoft-com:vml" xmlns:wp14="http://schemas.microsoft.com/office/word/2010/wordprocessingDrawing" xmlns:wp="http://schemas.openxmlformats.org/drawingml/2006/wordprocessingDrawing" xmlns:w10="urn:schemas-microsoft-com:office:word" xmlns:w="http://schemas.openxmlformats.org/wordprocessingml/2006/main" xmlns:w14="http://schemas.microsoft.com/office/word/2010/wordml" xmlns:w15="http://schemas.microsoft.com/office/word/2012/wordml" xmlns:w16cex="http://schemas.microsoft.com/office/word/2018/wordml/cex" xmlns:w16cid="http://schemas.microsoft.com/office/word/2016/wordml/cid" xmlns:w16="http://schemas.microsoft.com/office/word/2018/wordml" xmlns:w16du="http://schemas.microsoft.com/office/word/2023/wordml/word16du" xmlns:w16sdtdh="http://schemas.microsoft.com/office/word/2020/wordml/sdtdatahash" xmlns:w16se="http://schemas.microsoft.com/office/word/2015/wordml/symex" xmlns:wpg="http://schemas.microsoft.com/office/word/2010/wordprocessingGroup" xmlns:wpi="http://schemas.microsoft.com/office/word/2010/wordprocessingInk" xmlns:wne="http://schemas.microsoft.com/office/word/2006/wordml" xmlns:wps="http://schemas.microsoft.com/office/word/2010/wordprocessingShape" mc:Ignorable="w14 w15 w16se w16cid w16 w16cex w16sdtdh w16du wp14">
   <w:footnote w:type="separator" w:id="-1">
     <w:p>
       <w:pPr>
@@ -4925,7 +4778,7 @@
 </file>
 
 <file path=word/numbering.xml><?xml version="1.0" encoding="utf-8"?>
-<w:numbering xmlns:wpc="http://schemas.microsoft.com/office/word/2010/wordprocessingCanvas" xmlns:cx="http://schemas.microsoft.com/office/drawing/2014/chartex" xmlns:cx1="http://schemas.microsoft.com/office/drawing/2015/9/8/chartex" xmlns:cx2="http://schemas.microsoft.com/office/drawing/2015/10/21/chartex" xmlns:cx3="http://schemas.microsoft.com/office/drawing/2016/5/9/chartex" xmlns:cx4="http://schemas.microsoft.com/office/drawing/2016/5/10/chartex" xmlns:cx5="http://schemas.microsoft.com/office/drawing/2016/5/11/chartex" xmlns:cx6="http://schemas.microsoft.com/office/drawing/2016/5/12/chartex" xmlns:cx7="http://schemas.microsoft.com/office/drawing/2016/5/13/chartex" xmlns:cx8="http://schemas.microsoft.com/office/drawing/2016/5/14/chartex" xmlns:mc="http://schemas.openxmlformats.org/markup-compatibility/2006" xmlns:aink="http://schemas.microsoft.com/office/drawing/2016/ink" xmlns:am3d="http://schemas.microsoft.com/office/drawing/2017/model3d" xmlns:o="urn:schemas-microsoft-com:office:office" xmlns:oel="http://schemas.microsoft.com/office/2019/extlst" xmlns:r="http://schemas.openxmlformats.org/officeDocument/2006/relationships" xmlns:m="http://schemas.openxmlformats.org/officeDocument/2006/math" xmlns:v="urn:schemas-microsoft-com:vml" xmlns:wp14="http://schemas.microsoft.com/office/word/2010/wordprocessingDrawing" xmlns:wp="http://schemas.openxmlformats.org/drawingml/2006/wordprocessingDrawing" xmlns:w10="urn:schemas-microsoft-com:office:word" xmlns:w="http://schemas.openxmlformats.org/wordprocessingml/2006/main" xmlns:w14="http://schemas.microsoft.com/office/word/2010/wordml" xmlns:w15="http://schemas.microsoft.com/office/word/2012/wordml" xmlns:w16cex="http://schemas.microsoft.com/office/word/2018/wordml/cex" xmlns:w16cid="http://schemas.microsoft.com/office/word/2016/wordml/cid" xmlns:w16="http://schemas.microsoft.com/office/word/2018/wordml" xmlns:w16sdtdh="http://schemas.microsoft.com/office/word/2020/wordml/sdtdatahash" xmlns:w16se="http://schemas.microsoft.com/office/word/2015/wordml/symex" xmlns:wpg="http://schemas.microsoft.com/office/word/2010/wordprocessingGroup" xmlns:wpi="http://schemas.microsoft.com/office/word/2010/wordprocessingInk" xmlns:wne="http://schemas.microsoft.com/office/word/2006/wordml" xmlns:wps="http://schemas.microsoft.com/office/word/2010/wordprocessingShape" mc:Ignorable="w14 w15 w16se w16cid w16 w16cex w16sdtdh wp14">
+<w:numbering xmlns:wpc="http://schemas.microsoft.com/office/word/2010/wordprocessingCanvas" xmlns:cx="http://schemas.microsoft.com/office/drawing/2014/chartex" xmlns:cx1="http://schemas.microsoft.com/office/drawing/2015/9/8/chartex" xmlns:cx2="http://schemas.microsoft.com/office/drawing/2015/10/21/chartex" xmlns:cx3="http://schemas.microsoft.com/office/drawing/2016/5/9/chartex" xmlns:cx4="http://schemas.microsoft.com/office/drawing/2016/5/10/chartex" xmlns:cx5="http://schemas.microsoft.com/office/drawing/2016/5/11/chartex" xmlns:cx6="http://schemas.microsoft.com/office/drawing/2016/5/12/chartex" xmlns:cx7="http://schemas.microsoft.com/office/drawing/2016/5/13/chartex" xmlns:cx8="http://schemas.microsoft.com/office/drawing/2016/5/14/chartex" xmlns:mc="http://schemas.openxmlformats.org/markup-compatibility/2006" xmlns:aink="http://schemas.microsoft.com/office/drawing/2016/ink" xmlns:am3d="http://schemas.microsoft.com/office/drawing/2017/model3d" xmlns:o="urn:schemas-microsoft-com:office:office" xmlns:oel="http://schemas.microsoft.com/office/2019/extlst" xmlns:r="http://schemas.openxmlformats.org/officeDocument/2006/relationships" xmlns:m="http://schemas.openxmlformats.org/officeDocument/2006/math" xmlns:v="urn:schemas-microsoft-com:vml" xmlns:wp14="http://schemas.microsoft.com/office/word/2010/wordprocessingDrawing" xmlns:wp="http://schemas.openxmlformats.org/drawingml/2006/wordprocessingDrawing" xmlns:w10="urn:schemas-microsoft-com:office:word" xmlns:w="http://schemas.openxmlformats.org/wordprocessingml/2006/main" xmlns:w14="http://schemas.microsoft.com/office/word/2010/wordml" xmlns:w15="http://schemas.microsoft.com/office/word/2012/wordml" xmlns:w16cex="http://schemas.microsoft.com/office/word/2018/wordml/cex" xmlns:w16cid="http://schemas.microsoft.com/office/word/2016/wordml/cid" xmlns:w16="http://schemas.microsoft.com/office/word/2018/wordml" xmlns:w16du="http://schemas.microsoft.com/office/word/2023/wordml/word16du" xmlns:w16sdtdh="http://schemas.microsoft.com/office/word/2020/wordml/sdtdatahash" xmlns:w16se="http://schemas.microsoft.com/office/word/2015/wordml/symex" xmlns:wpg="http://schemas.microsoft.com/office/word/2010/wordprocessingGroup" xmlns:wpi="http://schemas.microsoft.com/office/word/2010/wordprocessingInk" xmlns:wne="http://schemas.microsoft.com/office/word/2006/wordml" xmlns:wps="http://schemas.microsoft.com/office/word/2010/wordprocessingShape" mc:Ignorable="w14 w15 w16se w16cid w16 w16cex w16sdtdh w16du wp14">
   <w:abstractNum w:abstractNumId="0" w15:restartNumberingAfterBreak="0">
     <w:nsid w:val="61D45F78"/>
     <w:multiLevelType w:val="multilevel"/>
@@ -5019,7 +4872,7 @@
 </file>
 
 <file path=word/styles.xml><?xml version="1.0" encoding="utf-8"?>
-<w:styles xmlns:mc="http://schemas.openxmlformats.org/markup-compatibility/2006" xmlns:r="http://schemas.openxmlformats.org/officeDocument/2006/relationships" xmlns:w="http://schemas.openxmlformats.org/wordprocessingml/2006/main" xmlns:w14="http://schemas.microsoft.com/office/word/2010/wordml" xmlns:w15="http://schemas.microsoft.com/office/word/2012/wordml" xmlns:w16cex="http://schemas.microsoft.com/office/word/2018/wordml/cex" xmlns:w16cid="http://schemas.microsoft.com/office/word/2016/wordml/cid" xmlns:w16="http://schemas.microsoft.com/office/word/2018/wordml" xmlns:w16sdtdh="http://schemas.microsoft.com/office/word/2020/wordml/sdtdatahash" xmlns:w16se="http://schemas.microsoft.com/office/word/2015/wordml/symex" mc:Ignorable="w14 w15 w16se w16cid w16 w16cex w16sdtdh">
+<w:styles xmlns:mc="http://schemas.openxmlformats.org/markup-compatibility/2006" xmlns:r="http://schemas.openxmlformats.org/officeDocument/2006/relationships" xmlns:w="http://schemas.openxmlformats.org/wordprocessingml/2006/main" xmlns:w14="http://schemas.microsoft.com/office/word/2010/wordml" xmlns:w15="http://schemas.microsoft.com/office/word/2012/wordml" xmlns:w16cex="http://schemas.microsoft.com/office/word/2018/wordml/cex" xmlns:w16cid="http://schemas.microsoft.com/office/word/2016/wordml/cid" xmlns:w16="http://schemas.microsoft.com/office/word/2018/wordml" xmlns:w16du="http://schemas.microsoft.com/office/word/2023/wordml/word16du" xmlns:w16sdtdh="http://schemas.microsoft.com/office/word/2020/wordml/sdtdatahash" xmlns:w16se="http://schemas.microsoft.com/office/word/2015/wordml/symex" mc:Ignorable="w14 w15 w16se w16cid w16 w16cex w16sdtdh w16du">
   <w:docDefaults>
     <w:rPrDefault>
       <w:rPr>

</xml_diff>